<commit_message>
Adding read me file
</commit_message>
<xml_diff>
--- a/Web Hackathon Challenge 2.docx
+++ b/Web Hackathon Challenge 2.docx
@@ -58,10 +58,424 @@
         </w:rPr>
         <w:t>Expose API to store the latitude, longitude and optional userId</w:t>
       </w:r>
+    </w:p>
+    <w:p>
+      <w:pPr>
+        <w:pStyle w:val="ListParagraph"/>
+        <w:numPr>
+          <w:ilvl w:val="0"/>
+          <w:numId w:val="1"/>
+        </w:numPr>
+        <w:rPr>
+          <w:b/>
+        </w:rPr>
+      </w:pPr>
+      <w:r>
+        <w:rPr>
+          <w:b/>
+        </w:rPr>
+        <w:t>If the user Id is not given Database automatically generates a unique Id.</w:t>
+      </w:r>
+    </w:p>
+    <w:p>
+      <w:pPr>
+        <w:pStyle w:val="ListParagraph"/>
+        <w:rPr>
+          <w:b/>
+        </w:rPr>
+      </w:pPr>
+    </w:p>
+    <w:p>
+      <w:pPr>
+        <w:pStyle w:val="ListParagraph"/>
+        <w:rPr>
+          <w:b/>
+        </w:rPr>
+      </w:pPr>
+      <w:r>
+        <w:rPr>
+          <w:noProof/>
+        </w:rPr>
+        <w:drawing>
+          <wp:inline distT="0" distB="0" distL="0" distR="0" wp14:anchorId="589D0CA7" wp14:editId="02A0D497">
+            <wp:extent cx="5943600" cy="3155950"/>
+            <wp:effectExtent l="0" t="0" r="0" b="6350"/>
+            <wp:docPr id="1" name="Picture 1"/>
+            <wp:cNvGraphicFramePr>
+              <a:graphicFrameLocks xmlns:a="http://schemas.openxmlformats.org/drawingml/2006/main" noChangeAspect="1"/>
+            </wp:cNvGraphicFramePr>
+            <a:graphic xmlns:a="http://schemas.openxmlformats.org/drawingml/2006/main">
+              <a:graphicData uri="http://schemas.openxmlformats.org/drawingml/2006/picture">
+                <pic:pic xmlns:pic="http://schemas.openxmlformats.org/drawingml/2006/picture">
+                  <pic:nvPicPr>
+                    <pic:cNvPr id="0" name=""/>
+                    <pic:cNvPicPr/>
+                  </pic:nvPicPr>
+                  <pic:blipFill>
+                    <a:blip r:embed="rId6"/>
+                    <a:stretch>
+                      <a:fillRect/>
+                    </a:stretch>
+                  </pic:blipFill>
+                  <pic:spPr>
+                    <a:xfrm>
+                      <a:off x="0" y="0"/>
+                      <a:ext cx="5943600" cy="3155950"/>
+                    </a:xfrm>
+                    <a:prstGeom prst="rect">
+                      <a:avLst/>
+                    </a:prstGeom>
+                  </pic:spPr>
+                </pic:pic>
+              </a:graphicData>
+            </a:graphic>
+          </wp:inline>
+        </w:drawing>
+      </w:r>
+    </w:p>
+    <w:p>
+      <w:pPr>
+        <w:pStyle w:val="ListParagraph"/>
+        <w:rPr>
+          <w:b/>
+        </w:rPr>
+      </w:pPr>
+    </w:p>
+    <w:p>
+      <w:pPr>
+        <w:pStyle w:val="ListParagraph"/>
+        <w:rPr>
+          <w:b/>
+        </w:rPr>
+      </w:pPr>
+    </w:p>
+    <w:p>
+      <w:pPr>
+        <w:pStyle w:val="ListParagraph"/>
+        <w:rPr>
+          <w:b/>
+        </w:rPr>
+      </w:pPr>
+      <w:r>
+        <w:rPr>
+          <w:b/>
+        </w:rPr>
+        <w:t>API to save the Locations</w:t>
+      </w:r>
+    </w:p>
+    <w:p>
+      <w:pPr>
+        <w:pStyle w:val="ListParagraph"/>
+        <w:jc w:val="center"/>
+        <w:rPr>
+          <w:b/>
+        </w:rPr>
+      </w:pPr>
+    </w:p>
+    <w:p>
+      <w:pPr>
+        <w:pStyle w:val="ListParagraph"/>
+        <w:jc w:val="center"/>
+        <w:rPr>
+          <w:b/>
+        </w:rPr>
+      </w:pPr>
+    </w:p>
+    <w:p>
+      <w:pPr>
+        <w:pStyle w:val="ListParagraph"/>
+        <w:jc w:val="center"/>
+        <w:rPr>
+          <w:b/>
+        </w:rPr>
+      </w:pPr>
+    </w:p>
+    <w:p>
+      <w:pPr>
+        <w:pStyle w:val="ListParagraph"/>
+        <w:jc w:val="center"/>
+        <w:rPr>
+          <w:b/>
+        </w:rPr>
+      </w:pPr>
+    </w:p>
+    <w:p>
+      <w:pPr>
+        <w:pStyle w:val="ListParagraph"/>
+        <w:jc w:val="center"/>
+        <w:rPr>
+          <w:b/>
+        </w:rPr>
+      </w:pPr>
+    </w:p>
+    <w:p>
+      <w:pPr>
+        <w:pStyle w:val="ListParagraph"/>
+        <w:jc w:val="center"/>
+        <w:rPr>
+          <w:b/>
+        </w:rPr>
+      </w:pPr>
+    </w:p>
+    <w:p>
+      <w:pPr>
+        <w:pStyle w:val="ListParagraph"/>
+        <w:jc w:val="center"/>
+        <w:rPr>
+          <w:b/>
+        </w:rPr>
+      </w:pPr>
+    </w:p>
+    <w:p>
+      <w:pPr>
+        <w:pStyle w:val="ListParagraph"/>
+        <w:jc w:val="center"/>
+        <w:rPr>
+          <w:b/>
+        </w:rPr>
+      </w:pPr>
+    </w:p>
+    <w:p>
+      <w:pPr>
+        <w:pStyle w:val="ListParagraph"/>
+        <w:jc w:val="center"/>
+        <w:rPr>
+          <w:b/>
+        </w:rPr>
+      </w:pPr>
+    </w:p>
+    <w:p>
+      <w:pPr>
+        <w:pStyle w:val="ListParagraph"/>
+        <w:jc w:val="center"/>
+        <w:rPr>
+          <w:b/>
+        </w:rPr>
+      </w:pPr>
+    </w:p>
+    <w:p>
+      <w:pPr>
+        <w:pStyle w:val="ListParagraph"/>
+        <w:jc w:val="center"/>
+        <w:rPr>
+          <w:b/>
+        </w:rPr>
+      </w:pPr>
+    </w:p>
+    <w:p>
+      <w:pPr>
+        <w:pStyle w:val="ListParagraph"/>
+        <w:jc w:val="center"/>
+        <w:rPr>
+          <w:b/>
+        </w:rPr>
+      </w:pPr>
+    </w:p>
+    <w:p>
+      <w:pPr>
+        <w:pStyle w:val="ListParagraph"/>
+        <w:jc w:val="center"/>
+        <w:rPr>
+          <w:b/>
+        </w:rPr>
+      </w:pPr>
+    </w:p>
+    <w:p>
+      <w:pPr>
+        <w:pStyle w:val="ListParagraph"/>
+        <w:jc w:val="center"/>
+        <w:rPr>
+          <w:b/>
+        </w:rPr>
+      </w:pPr>
+    </w:p>
+    <w:p>
+      <w:pPr>
+        <w:pStyle w:val="ListParagraph"/>
+        <w:jc w:val="center"/>
+        <w:rPr>
+          <w:b/>
+        </w:rPr>
+      </w:pPr>
+    </w:p>
+    <w:p>
+      <w:pPr>
+        <w:pStyle w:val="ListParagraph"/>
+        <w:jc w:val="center"/>
+        <w:rPr>
+          <w:b/>
+        </w:rPr>
+      </w:pPr>
+    </w:p>
+    <w:p>
+      <w:pPr>
+        <w:pStyle w:val="ListParagraph"/>
+        <w:rPr>
+          <w:b/>
+        </w:rPr>
+      </w:pPr>
+      <w:r>
+        <w:rPr>
+          <w:b/>
+        </w:rPr>
+        <w:t>Click on “Add User” – to add user location and ID</w:t>
+      </w:r>
       <w:bookmarkStart w:id="0" w:name="_GoBack"/>
       <w:bookmarkEnd w:id="0"/>
     </w:p>
+    <w:p>
+      <w:pPr>
+        <w:pStyle w:val="ListParagraph"/>
+        <w:jc w:val="center"/>
+        <w:rPr>
+          <w:b/>
+        </w:rPr>
+      </w:pPr>
+      <w:r>
+        <w:rPr>
+          <w:noProof/>
+        </w:rPr>
+        <w:drawing>
+          <wp:inline distT="0" distB="0" distL="0" distR="0" wp14:anchorId="6B75A1C4" wp14:editId="4BC2E7AD">
+            <wp:extent cx="11468090" cy="5512279"/>
+            <wp:effectExtent l="0" t="0" r="635" b="0"/>
+            <wp:docPr id="3" name="Picture 3"/>
+            <wp:cNvGraphicFramePr>
+              <a:graphicFrameLocks xmlns:a="http://schemas.openxmlformats.org/drawingml/2006/main" noChangeAspect="1"/>
+            </wp:cNvGraphicFramePr>
+            <a:graphic xmlns:a="http://schemas.openxmlformats.org/drawingml/2006/main">
+              <a:graphicData uri="http://schemas.openxmlformats.org/drawingml/2006/picture">
+                <pic:pic xmlns:pic="http://schemas.openxmlformats.org/drawingml/2006/picture">
+                  <pic:nvPicPr>
+                    <pic:cNvPr id="0" name=""/>
+                    <pic:cNvPicPr/>
+                  </pic:nvPicPr>
+                  <pic:blipFill>
+                    <a:blip r:embed="rId7"/>
+                    <a:stretch>
+                      <a:fillRect/>
+                    </a:stretch>
+                  </pic:blipFill>
+                  <pic:spPr>
+                    <a:xfrm>
+                      <a:off x="0" y="0"/>
+                      <a:ext cx="11474203" cy="5515217"/>
+                    </a:xfrm>
+                    <a:prstGeom prst="rect">
+                      <a:avLst/>
+                    </a:prstGeom>
+                  </pic:spPr>
+                </pic:pic>
+              </a:graphicData>
+            </a:graphic>
+          </wp:inline>
+        </w:drawing>
+      </w:r>
+    </w:p>
     <w:p/>
+    <w:p/>
+    <w:p/>
+    <w:p/>
+    <w:p/>
+    <w:p/>
+    <w:p/>
+    <w:p/>
+    <w:p/>
+    <w:p>
+      <w:r>
+        <w:t>Click on Segment users to see the newly added location</w:t>
+      </w:r>
+    </w:p>
+    <w:p>
+      <w:r>
+        <w:rPr>
+          <w:noProof/>
+        </w:rPr>
+        <w:drawing>
+          <wp:inline distT="0" distB="0" distL="0" distR="0" wp14:anchorId="09E4A502" wp14:editId="6174FA43">
+            <wp:extent cx="5943600" cy="6978770"/>
+            <wp:effectExtent l="0" t="0" r="0" b="0"/>
+            <wp:docPr id="4" name="Picture 4"/>
+            <wp:cNvGraphicFramePr>
+              <a:graphicFrameLocks xmlns:a="http://schemas.openxmlformats.org/drawingml/2006/main" noChangeAspect="1"/>
+            </wp:cNvGraphicFramePr>
+            <a:graphic xmlns:a="http://schemas.openxmlformats.org/drawingml/2006/main">
+              <a:graphicData uri="http://schemas.openxmlformats.org/drawingml/2006/picture">
+                <pic:pic xmlns:pic="http://schemas.openxmlformats.org/drawingml/2006/picture">
+                  <pic:nvPicPr>
+                    <pic:cNvPr id="0" name=""/>
+                    <pic:cNvPicPr/>
+                  </pic:nvPicPr>
+                  <pic:blipFill>
+                    <a:blip r:embed="rId8"/>
+                    <a:stretch>
+                      <a:fillRect/>
+                    </a:stretch>
+                  </pic:blipFill>
+                  <pic:spPr>
+                    <a:xfrm>
+                      <a:off x="0" y="0"/>
+                      <a:ext cx="5943600" cy="6978770"/>
+                    </a:xfrm>
+                    <a:prstGeom prst="rect">
+                      <a:avLst/>
+                    </a:prstGeom>
+                  </pic:spPr>
+                </pic:pic>
+              </a:graphicData>
+            </a:graphic>
+          </wp:inline>
+        </w:drawing>
+      </w:r>
+    </w:p>
+    <w:p/>
+    <w:p>
+      <w:r>
+        <w:t>In “segment Users Tab”</w:t>
+      </w:r>
+    </w:p>
+    <w:p>
+      <w:r>
+        <w:rPr>
+          <w:noProof/>
+        </w:rPr>
+        <w:drawing>
+          <wp:inline distT="0" distB="0" distL="0" distR="0" wp14:anchorId="0D24A88C" wp14:editId="2E02C98C">
+            <wp:extent cx="5932694" cy="7306574"/>
+            <wp:effectExtent l="0" t="0" r="0" b="8890"/>
+            <wp:docPr id="5" name="Picture 5"/>
+            <wp:cNvGraphicFramePr>
+              <a:graphicFrameLocks xmlns:a="http://schemas.openxmlformats.org/drawingml/2006/main" noChangeAspect="1"/>
+            </wp:cNvGraphicFramePr>
+            <a:graphic xmlns:a="http://schemas.openxmlformats.org/drawingml/2006/main">
+              <a:graphicData uri="http://schemas.openxmlformats.org/drawingml/2006/picture">
+                <pic:pic xmlns:pic="http://schemas.openxmlformats.org/drawingml/2006/picture">
+                  <pic:nvPicPr>
+                    <pic:cNvPr id="0" name=""/>
+                    <pic:cNvPicPr/>
+                  </pic:nvPicPr>
+                  <pic:blipFill>
+                    <a:blip r:embed="rId9"/>
+                    <a:stretch>
+                      <a:fillRect/>
+                    </a:stretch>
+                  </pic:blipFill>
+                  <pic:spPr>
+                    <a:xfrm>
+                      <a:off x="0" y="0"/>
+                      <a:ext cx="5943600" cy="7320006"/>
+                    </a:xfrm>
+                    <a:prstGeom prst="rect">
+                      <a:avLst/>
+                    </a:prstGeom>
+                  </pic:spPr>
+                </pic:pic>
+              </a:graphicData>
+            </a:graphic>
+          </wp:inline>
+        </w:drawing>
+      </w:r>
+    </w:p>
     <w:sectPr>
       <w:pgSz w:w="12240" w:h="15840"/>
       <w:pgMar w:top="1440" w:right="1440" w:bottom="1440" w:left="1440" w:header="720" w:footer="720" w:gutter="0"/>
@@ -367,6 +781,36 @@
       <w:contextualSpacing/>
     </w:pPr>
   </w:style>
+  <w:style w:type="paragraph" w:styleId="BalloonText">
+    <w:name w:val="Balloon Text"/>
+    <w:basedOn w:val="Normal"/>
+    <w:link w:val="BalloonTextChar"/>
+    <w:uiPriority w:val="99"/>
+    <w:semiHidden/>
+    <w:unhideWhenUsed/>
+    <w:rsid w:val="00341687"/>
+    <w:pPr>
+      <w:spacing w:after="0" w:line="240" w:lineRule="auto"/>
+    </w:pPr>
+    <w:rPr>
+      <w:rFonts w:ascii="Tahoma" w:hAnsi="Tahoma" w:cs="Tahoma"/>
+      <w:sz w:val="16"/>
+      <w:szCs w:val="16"/>
+    </w:rPr>
+  </w:style>
+  <w:style w:type="character" w:customStyle="1" w:styleId="BalloonTextChar">
+    <w:name w:val="Balloon Text Char"/>
+    <w:basedOn w:val="DefaultParagraphFont"/>
+    <w:link w:val="BalloonText"/>
+    <w:uiPriority w:val="99"/>
+    <w:semiHidden/>
+    <w:rsid w:val="00341687"/>
+    <w:rPr>
+      <w:rFonts w:ascii="Tahoma" w:hAnsi="Tahoma" w:cs="Tahoma"/>
+      <w:sz w:val="16"/>
+      <w:szCs w:val="16"/>
+    </w:rPr>
+  </w:style>
 </w:styles>
 </file>
 
@@ -567,6 +1011,36 @@
       <w:ind w:left="720"/>
       <w:contextualSpacing/>
     </w:pPr>
+  </w:style>
+  <w:style w:type="paragraph" w:styleId="BalloonText">
+    <w:name w:val="Balloon Text"/>
+    <w:basedOn w:val="Normal"/>
+    <w:link w:val="BalloonTextChar"/>
+    <w:uiPriority w:val="99"/>
+    <w:semiHidden/>
+    <w:unhideWhenUsed/>
+    <w:rsid w:val="00341687"/>
+    <w:pPr>
+      <w:spacing w:after="0" w:line="240" w:lineRule="auto"/>
+    </w:pPr>
+    <w:rPr>
+      <w:rFonts w:ascii="Tahoma" w:hAnsi="Tahoma" w:cs="Tahoma"/>
+      <w:sz w:val="16"/>
+      <w:szCs w:val="16"/>
+    </w:rPr>
+  </w:style>
+  <w:style w:type="character" w:customStyle="1" w:styleId="BalloonTextChar">
+    <w:name w:val="Balloon Text Char"/>
+    <w:basedOn w:val="DefaultParagraphFont"/>
+    <w:link w:val="BalloonText"/>
+    <w:uiPriority w:val="99"/>
+    <w:semiHidden/>
+    <w:rsid w:val="00341687"/>
+    <w:rPr>
+      <w:rFonts w:ascii="Tahoma" w:hAnsi="Tahoma" w:cs="Tahoma"/>
+      <w:sz w:val="16"/>
+      <w:szCs w:val="16"/>
+    </w:rPr>
   </w:style>
 </w:styles>
 </file>

</xml_diff>